<commit_message>
Started answering the questions
</commit_message>
<xml_diff>
--- a/Answers.docx
+++ b/Answers.docx
@@ -23,271 +23,21 @@
         </w:rPr>
         <w:footnoteReference w:id="1"/>
       </w:r>
-      <w:bookmarkStart w:id="0" w:name="_GoBack"/>
-      <w:bookmarkEnd w:id="0"/>
-    </w:p>
-    <w:p>
-      <w:pPr>
-        <w:pStyle w:val="Heading1"/>
-      </w:pPr>
-      <w:r>
-        <w:t>Remarks</w:t>
-      </w:r>
-    </w:p>
-    <w:p>
-      <w:r>
-        <w:t xml:space="preserve">I wrote this document in order to avoid polluting the </w:t>
-      </w:r>
-      <w:proofErr w:type="spellStart"/>
-      <w:r>
-        <w:t>IPython</w:t>
-      </w:r>
-      <w:proofErr w:type="spellEnd"/>
-      <w:r>
-        <w:t xml:space="preserve"> notebook and making it hard to understand.</w:t>
-      </w:r>
-    </w:p>
-    <w:p>
-      <w:r>
-        <w:t>All of the parameters for plots and experiments can be found on the first cell of the</w:t>
-      </w:r>
-      <w:r>
-        <w:t xml:space="preserve"> accompanying </w:t>
-      </w:r>
-      <w:proofErr w:type="spellStart"/>
-      <w:r>
-        <w:t>IPython</w:t>
-      </w:r>
-      <w:proofErr w:type="spellEnd"/>
-      <w:r>
-        <w:t xml:space="preserve"> notebook; </w:t>
-      </w:r>
-      <w:r>
-        <w:t>plots can be regenerated by changing the parameters and running all cells again.</w:t>
-      </w:r>
-    </w:p>
-    <w:p>
-      <w:pPr>
-        <w:pStyle w:val="Heading1"/>
-      </w:pPr>
-      <w:r>
-        <w:t>Questions</w:t>
-      </w:r>
-    </w:p>
-    <w:p>
-      <w:pPr>
-        <w:pStyle w:val="ListParagraph"/>
-        <w:numPr>
-          <w:ilvl w:val="0"/>
-          <w:numId w:val="1"/>
-        </w:numPr>
-      </w:pPr>
-      <w:r>
-        <w:t>What can you s</w:t>
-      </w:r>
-      <w:r>
-        <w:t>ay about the obtained posterior</w:t>
-      </w:r>
-      <w:r>
-        <w:t xml:space="preserve"> distributions? What do they represent? How do these posterior distribution compare to the parameter estimates obtained from the EM algorithm?</w:t>
-      </w:r>
-    </w:p>
-    <w:p>
-      <w:pPr>
-        <w:pStyle w:val="ListParagraph"/>
-        <w:numPr>
-          <w:ilvl w:val="0"/>
-          <w:numId w:val="1"/>
-        </w:numPr>
-      </w:pPr>
-      <w:r>
-        <w:t>Sample from the approximate posterior distribution and p</w:t>
-      </w:r>
-      <w:r>
-        <w:t>lot the GMM distributions corresponding to all the samples into a single figure. Comment on this plot. What do the individual GMM distributions represent?</w:t>
-      </w:r>
-    </w:p>
-    <w:p>
-      <w:pPr>
-        <w:pStyle w:val="ListParagraph"/>
-        <w:numPr>
-          <w:ilvl w:val="0"/>
-          <w:numId w:val="1"/>
-        </w:numPr>
-      </w:pPr>
-      <w:r>
-        <w:t xml:space="preserve">Now average all the samples from the previous step. </w:t>
-      </w:r>
-      <w:r>
-        <w:t>What can you say about the obtained average distribution? What does it represent?</w:t>
-      </w:r>
-    </w:p>
-    <w:p>
-      <w:pPr>
-        <w:pStyle w:val="ListParagraph"/>
-        <w:numPr>
-          <w:ilvl w:val="0"/>
-          <w:numId w:val="1"/>
-        </w:numPr>
-      </w:pPr>
-      <w:r>
-        <w:t>How does the posterior predictive di</w:t>
-      </w:r>
-      <w:r>
-        <w:t xml:space="preserve">stribution compare </w:t>
-      </w:r>
-      <w:proofErr w:type="gramStart"/>
-      <w:r>
-        <w:t>to:</w:t>
-      </w:r>
-      <w:proofErr w:type="gramEnd"/>
-    </w:p>
-    <w:p>
-      <w:pPr>
-        <w:pStyle w:val="ListParagraph"/>
-        <w:numPr>
-          <w:ilvl w:val="1"/>
-          <w:numId w:val="1"/>
-        </w:numPr>
-      </w:pPr>
-      <w:r>
-        <w:t>T</w:t>
-      </w:r>
-      <w:r>
-        <w:t>he true training data distribution</w:t>
-      </w:r>
-    </w:p>
-    <w:p>
-      <w:pPr>
-        <w:pStyle w:val="ListParagraph"/>
-        <w:numPr>
-          <w:ilvl w:val="1"/>
-          <w:numId w:val="1"/>
-        </w:numPr>
-      </w:pPr>
-      <w:r>
-        <w:t>T</w:t>
-      </w:r>
-      <w:r>
-        <w:t>he GMM obtained using ML training (i.e. using EM algorithm)</w:t>
-      </w:r>
-    </w:p>
-    <w:p>
-      <w:pPr>
-        <w:pStyle w:val="ListParagraph"/>
-        <w:numPr>
-          <w:ilvl w:val="1"/>
-          <w:numId w:val="1"/>
-        </w:numPr>
-      </w:pPr>
-      <w:r>
-        <w:t>T</w:t>
-      </w:r>
-      <w:r>
-        <w:t>he average of GMM distributions obtained in the previous step by sampling</w:t>
-      </w:r>
-    </w:p>
-    <w:p>
-      <w:pPr>
-        <w:pStyle w:val="ListParagraph"/>
-        <w:numPr>
-          <w:ilvl w:val="0"/>
-          <w:numId w:val="1"/>
-        </w:numPr>
-      </w:pPr>
-      <w:r>
-        <w:t>Regenerate all the plots with a larger number of training observations and comment on how they change from the previous experiments with a smaller training dataset.</w:t>
-      </w:r>
-    </w:p>
-    <w:p>
-      <w:pPr>
-        <w:pStyle w:val="Heading1"/>
-      </w:pPr>
-      <w:r>
-        <w:t>Answers</w:t>
-      </w:r>
-    </w:p>
-    <w:p>
-      <w:pPr>
-        <w:pStyle w:val="ListParagraph"/>
-        <w:numPr>
-          <w:ilvl w:val="0"/>
-          <w:numId w:val="2"/>
-        </w:numPr>
-      </w:pPr>
-      <w:proofErr w:type="spellStart"/>
-      <w:r>
-        <w:t>Asdsa</w:t>
-      </w:r>
-      <w:proofErr w:type="spellEnd"/>
-    </w:p>
-    <w:p>
-      <w:pPr>
-        <w:pStyle w:val="ListParagraph"/>
-        <w:numPr>
-          <w:ilvl w:val="0"/>
-          <w:numId w:val="2"/>
-        </w:numPr>
-      </w:pPr>
-      <w:proofErr w:type="spellStart"/>
-      <w:r>
-        <w:t>Asdasda</w:t>
-      </w:r>
-      <w:proofErr w:type="spellEnd"/>
-    </w:p>
-    <w:p>
-      <w:pPr>
-        <w:pStyle w:val="ListParagraph"/>
-        <w:numPr>
-          <w:ilvl w:val="0"/>
-          <w:numId w:val="2"/>
-        </w:numPr>
-      </w:pPr>
-      <w:proofErr w:type="spellStart"/>
-      <w:r>
-        <w:t>Asdasdas</w:t>
-      </w:r>
-      <w:proofErr w:type="spellEnd"/>
-    </w:p>
-    <w:p>
-      <w:pPr>
-        <w:pStyle w:val="ListParagraph"/>
-        <w:numPr>
-          <w:ilvl w:val="0"/>
-          <w:numId w:val="2"/>
-        </w:numPr>
-      </w:pPr>
-      <w:proofErr w:type="spellStart"/>
-      <w:r>
-        <w:t>Asdasdas</w:t>
-      </w:r>
-      <w:proofErr w:type="spellEnd"/>
-    </w:p>
-    <w:p>
-      <w:pPr>
-        <w:pStyle w:val="ListParagraph"/>
-        <w:numPr>
-          <w:ilvl w:val="0"/>
-          <w:numId w:val="2"/>
-        </w:numPr>
-      </w:pPr>
-      <w:proofErr w:type="spellStart"/>
-      <w:r>
-        <w:t>asdasda</w:t>
-      </w:r>
-      <w:proofErr w:type="spellEnd"/>
     </w:p>
     <w:sdt>
       <w:sdtPr>
-        <w:id w:val="1071859751"/>
+        <w:id w:val="-1242563771"/>
         <w:docPartObj>
-          <w:docPartGallery w:val="Bibliographies"/>
+          <w:docPartGallery w:val="Table of Contents"/>
           <w:docPartUnique/>
         </w:docPartObj>
       </w:sdtPr>
       <w:sdtEndPr>
         <w:rPr>
           <w:rFonts w:asciiTheme="minorHAnsi" w:eastAsiaTheme="minorHAnsi" w:hAnsiTheme="minorHAnsi" w:cstheme="minorBidi"/>
+          <w:b/>
+          <w:bCs/>
+          <w:noProof/>
           <w:color w:val="auto"/>
           <w:sz w:val="22"/>
           <w:szCs w:val="22"/>
@@ -296,11 +46,1419 @@
       <w:sdtContent>
         <w:p>
           <w:pPr>
+            <w:pStyle w:val="TOCHeading"/>
+          </w:pPr>
+          <w:r>
+            <w:t>Table of Contents</w:t>
+          </w:r>
+        </w:p>
+        <w:p>
+          <w:pPr>
+            <w:pStyle w:val="TOC1"/>
+            <w:tabs>
+              <w:tab w:val="right" w:leader="dot" w:pos="9350"/>
+            </w:tabs>
+            <w:rPr>
+              <w:rFonts w:eastAsiaTheme="minorEastAsia"/>
+              <w:noProof/>
+            </w:rPr>
+          </w:pPr>
+          <w:r>
+            <w:fldChar w:fldCharType="begin"/>
+          </w:r>
+          <w:r>
+            <w:instrText xml:space="preserve"> TOC \o "1-3" \h \z \u </w:instrText>
+          </w:r>
+          <w:r>
+            <w:fldChar w:fldCharType="separate"/>
+          </w:r>
+          <w:hyperlink w:anchor="_Toc491618697" w:history="1">
+            <w:r>
+              <w:rPr>
+                <w:rStyle w:val="Hyperlink"/>
+                <w:noProof/>
+              </w:rPr>
+              <w:t>Remark</w:t>
+            </w:r>
+            <w:r>
+              <w:rPr>
+                <w:noProof/>
+                <w:webHidden/>
+              </w:rPr>
+              <w:tab/>
+            </w:r>
+            <w:r>
+              <w:rPr>
+                <w:noProof/>
+                <w:webHidden/>
+              </w:rPr>
+              <w:fldChar w:fldCharType="begin"/>
+            </w:r>
+            <w:r>
+              <w:rPr>
+                <w:noProof/>
+                <w:webHidden/>
+              </w:rPr>
+              <w:instrText xml:space="preserve"> PAGEREF _Toc491618697 \h </w:instrText>
+            </w:r>
+            <w:r>
+              <w:rPr>
+                <w:noProof/>
+                <w:webHidden/>
+              </w:rPr>
+            </w:r>
+            <w:r>
+              <w:rPr>
+                <w:noProof/>
+                <w:webHidden/>
+              </w:rPr>
+              <w:fldChar w:fldCharType="separate"/>
+            </w:r>
+            <w:r>
+              <w:rPr>
+                <w:noProof/>
+                <w:webHidden/>
+              </w:rPr>
+              <w:t>1</w:t>
+            </w:r>
+            <w:r>
+              <w:rPr>
+                <w:noProof/>
+                <w:webHidden/>
+              </w:rPr>
+              <w:fldChar w:fldCharType="end"/>
+            </w:r>
+          </w:hyperlink>
+        </w:p>
+        <w:p>
+          <w:pPr>
+            <w:pStyle w:val="TOC1"/>
+            <w:tabs>
+              <w:tab w:val="right" w:leader="dot" w:pos="9350"/>
+            </w:tabs>
+            <w:rPr>
+              <w:rFonts w:eastAsiaTheme="minorEastAsia"/>
+              <w:noProof/>
+            </w:rPr>
+          </w:pPr>
+          <w:hyperlink w:anchor="_Toc491618698" w:history="1">
+            <w:r>
+              <w:rPr>
+                <w:rStyle w:val="Hyperlink"/>
+                <w:noProof/>
+              </w:rPr>
+              <w:t>Questions</w:t>
+            </w:r>
+            <w:r>
+              <w:rPr>
+                <w:noProof/>
+                <w:webHidden/>
+              </w:rPr>
+              <w:tab/>
+            </w:r>
+            <w:r>
+              <w:rPr>
+                <w:noProof/>
+                <w:webHidden/>
+              </w:rPr>
+              <w:fldChar w:fldCharType="begin"/>
+            </w:r>
+            <w:r>
+              <w:rPr>
+                <w:noProof/>
+                <w:webHidden/>
+              </w:rPr>
+              <w:instrText xml:space="preserve"> PAGEREF _Toc491618698 \h </w:instrText>
+            </w:r>
+            <w:r>
+              <w:rPr>
+                <w:noProof/>
+                <w:webHidden/>
+              </w:rPr>
+            </w:r>
+            <w:r>
+              <w:rPr>
+                <w:noProof/>
+                <w:webHidden/>
+              </w:rPr>
+              <w:fldChar w:fldCharType="separate"/>
+            </w:r>
+            <w:r>
+              <w:rPr>
+                <w:noProof/>
+                <w:webHidden/>
+              </w:rPr>
+              <w:t>1</w:t>
+            </w:r>
+            <w:r>
+              <w:rPr>
+                <w:noProof/>
+                <w:webHidden/>
+              </w:rPr>
+              <w:fldChar w:fldCharType="end"/>
+            </w:r>
+          </w:hyperlink>
+        </w:p>
+        <w:p>
+          <w:pPr>
+            <w:pStyle w:val="TOC1"/>
+            <w:tabs>
+              <w:tab w:val="right" w:leader="dot" w:pos="9350"/>
+            </w:tabs>
+            <w:rPr>
+              <w:rFonts w:eastAsiaTheme="minorEastAsia"/>
+              <w:noProof/>
+            </w:rPr>
+          </w:pPr>
+          <w:hyperlink w:anchor="_Toc491618699" w:history="1">
+            <w:r>
+              <w:rPr>
+                <w:rStyle w:val="Hyperlink"/>
+                <w:noProof/>
+              </w:rPr>
+              <w:t>Answers for the default data</w:t>
+            </w:r>
+            <w:r>
+              <w:rPr>
+                <w:noProof/>
+                <w:webHidden/>
+              </w:rPr>
+              <w:tab/>
+            </w:r>
+            <w:r>
+              <w:rPr>
+                <w:noProof/>
+                <w:webHidden/>
+              </w:rPr>
+              <w:fldChar w:fldCharType="begin"/>
+            </w:r>
+            <w:r>
+              <w:rPr>
+                <w:noProof/>
+                <w:webHidden/>
+              </w:rPr>
+              <w:instrText xml:space="preserve"> PAGEREF _Toc491618699 \h </w:instrText>
+            </w:r>
+            <w:r>
+              <w:rPr>
+                <w:noProof/>
+                <w:webHidden/>
+              </w:rPr>
+            </w:r>
+            <w:r>
+              <w:rPr>
+                <w:noProof/>
+                <w:webHidden/>
+              </w:rPr>
+              <w:fldChar w:fldCharType="separate"/>
+            </w:r>
+            <w:r>
+              <w:rPr>
+                <w:noProof/>
+                <w:webHidden/>
+              </w:rPr>
+              <w:t>3</w:t>
+            </w:r>
+            <w:r>
+              <w:rPr>
+                <w:noProof/>
+                <w:webHidden/>
+              </w:rPr>
+              <w:fldChar w:fldCharType="end"/>
+            </w:r>
+          </w:hyperlink>
+        </w:p>
+        <w:p>
+          <w:pPr>
+            <w:pStyle w:val="TOC2"/>
+            <w:tabs>
+              <w:tab w:val="right" w:leader="dot" w:pos="9350"/>
+            </w:tabs>
+            <w:rPr>
+              <w:noProof/>
+            </w:rPr>
+          </w:pPr>
+          <w:hyperlink w:anchor="_Toc491618700" w:history="1">
+            <w:r>
+              <w:rPr>
+                <w:rStyle w:val="Hyperlink"/>
+                <w:noProof/>
+              </w:rPr>
+              <w:t>Question 1</w:t>
+            </w:r>
+            <w:r>
+              <w:rPr>
+                <w:noProof/>
+                <w:webHidden/>
+              </w:rPr>
+              <w:tab/>
+            </w:r>
+            <w:r>
+              <w:rPr>
+                <w:noProof/>
+                <w:webHidden/>
+              </w:rPr>
+              <w:fldChar w:fldCharType="begin"/>
+            </w:r>
+            <w:r>
+              <w:rPr>
+                <w:noProof/>
+                <w:webHidden/>
+              </w:rPr>
+              <w:instrText xml:space="preserve"> PAGEREF _Toc491618700 \h </w:instrText>
+            </w:r>
+            <w:r>
+              <w:rPr>
+                <w:noProof/>
+                <w:webHidden/>
+              </w:rPr>
+            </w:r>
+            <w:r>
+              <w:rPr>
+                <w:noProof/>
+                <w:webHidden/>
+              </w:rPr>
+              <w:fldChar w:fldCharType="separate"/>
+            </w:r>
+            <w:r>
+              <w:rPr>
+                <w:noProof/>
+                <w:webHidden/>
+              </w:rPr>
+              <w:t>3</w:t>
+            </w:r>
+            <w:r>
+              <w:rPr>
+                <w:noProof/>
+                <w:webHidden/>
+              </w:rPr>
+              <w:fldChar w:fldCharType="end"/>
+            </w:r>
+          </w:hyperlink>
+        </w:p>
+        <w:p>
+          <w:pPr>
+            <w:pStyle w:val="TOC2"/>
+            <w:tabs>
+              <w:tab w:val="right" w:leader="dot" w:pos="9350"/>
+            </w:tabs>
+            <w:rPr>
+              <w:noProof/>
+            </w:rPr>
+          </w:pPr>
+          <w:hyperlink w:anchor="_Toc491618701" w:history="1">
+            <w:r>
+              <w:rPr>
+                <w:rStyle w:val="Hyperlink"/>
+                <w:noProof/>
+              </w:rPr>
+              <w:t>Question 2</w:t>
+            </w:r>
+            <w:r>
+              <w:rPr>
+                <w:noProof/>
+                <w:webHidden/>
+              </w:rPr>
+              <w:tab/>
+            </w:r>
+            <w:r>
+              <w:rPr>
+                <w:noProof/>
+                <w:webHidden/>
+              </w:rPr>
+              <w:fldChar w:fldCharType="begin"/>
+            </w:r>
+            <w:r>
+              <w:rPr>
+                <w:noProof/>
+                <w:webHidden/>
+              </w:rPr>
+              <w:instrText xml:space="preserve"> PAGEREF _Toc491618701 \h </w:instrText>
+            </w:r>
+            <w:r>
+              <w:rPr>
+                <w:noProof/>
+                <w:webHidden/>
+              </w:rPr>
+            </w:r>
+            <w:r>
+              <w:rPr>
+                <w:noProof/>
+                <w:webHidden/>
+              </w:rPr>
+              <w:fldChar w:fldCharType="separate"/>
+            </w:r>
+            <w:r>
+              <w:rPr>
+                <w:noProof/>
+                <w:webHidden/>
+              </w:rPr>
+              <w:t>4</w:t>
+            </w:r>
+            <w:r>
+              <w:rPr>
+                <w:noProof/>
+                <w:webHidden/>
+              </w:rPr>
+              <w:fldChar w:fldCharType="end"/>
+            </w:r>
+          </w:hyperlink>
+        </w:p>
+        <w:p>
+          <w:pPr>
+            <w:pStyle w:val="TOC2"/>
+            <w:tabs>
+              <w:tab w:val="right" w:leader="dot" w:pos="9350"/>
+            </w:tabs>
+            <w:rPr>
+              <w:noProof/>
+            </w:rPr>
+          </w:pPr>
+          <w:hyperlink w:anchor="_Toc491618702" w:history="1">
+            <w:r>
+              <w:rPr>
+                <w:rStyle w:val="Hyperlink"/>
+                <w:noProof/>
+              </w:rPr>
+              <w:t>Question 3</w:t>
+            </w:r>
+            <w:r>
+              <w:rPr>
+                <w:noProof/>
+                <w:webHidden/>
+              </w:rPr>
+              <w:tab/>
+            </w:r>
+            <w:r>
+              <w:rPr>
+                <w:noProof/>
+                <w:webHidden/>
+              </w:rPr>
+              <w:fldChar w:fldCharType="begin"/>
+            </w:r>
+            <w:r>
+              <w:rPr>
+                <w:noProof/>
+                <w:webHidden/>
+              </w:rPr>
+              <w:instrText xml:space="preserve"> PAGEREF _Toc491618702 \h </w:instrText>
+            </w:r>
+            <w:r>
+              <w:rPr>
+                <w:noProof/>
+                <w:webHidden/>
+              </w:rPr>
+            </w:r>
+            <w:r>
+              <w:rPr>
+                <w:noProof/>
+                <w:webHidden/>
+              </w:rPr>
+              <w:fldChar w:fldCharType="separate"/>
+            </w:r>
+            <w:r>
+              <w:rPr>
+                <w:noProof/>
+                <w:webHidden/>
+              </w:rPr>
+              <w:t>5</w:t>
+            </w:r>
+            <w:r>
+              <w:rPr>
+                <w:noProof/>
+                <w:webHidden/>
+              </w:rPr>
+              <w:fldChar w:fldCharType="end"/>
+            </w:r>
+          </w:hyperlink>
+        </w:p>
+        <w:p>
+          <w:pPr>
+            <w:pStyle w:val="TOC2"/>
+            <w:tabs>
+              <w:tab w:val="right" w:leader="dot" w:pos="9350"/>
+            </w:tabs>
+            <w:rPr>
+              <w:noProof/>
+            </w:rPr>
+          </w:pPr>
+          <w:hyperlink w:anchor="_Toc491618703" w:history="1">
+            <w:r>
+              <w:rPr>
+                <w:rStyle w:val="Hyperlink"/>
+                <w:noProof/>
+              </w:rPr>
+              <w:t>Question 4</w:t>
+            </w:r>
+            <w:r>
+              <w:rPr>
+                <w:noProof/>
+                <w:webHidden/>
+              </w:rPr>
+              <w:tab/>
+            </w:r>
+            <w:r>
+              <w:rPr>
+                <w:noProof/>
+                <w:webHidden/>
+              </w:rPr>
+              <w:fldChar w:fldCharType="begin"/>
+            </w:r>
+            <w:r>
+              <w:rPr>
+                <w:noProof/>
+                <w:webHidden/>
+              </w:rPr>
+              <w:instrText xml:space="preserve"> PAGEREF _Toc491618703 \h </w:instrText>
+            </w:r>
+            <w:r>
+              <w:rPr>
+                <w:noProof/>
+                <w:webHidden/>
+              </w:rPr>
+            </w:r>
+            <w:r>
+              <w:rPr>
+                <w:noProof/>
+                <w:webHidden/>
+              </w:rPr>
+              <w:fldChar w:fldCharType="separate"/>
+            </w:r>
+            <w:r>
+              <w:rPr>
+                <w:noProof/>
+                <w:webHidden/>
+              </w:rPr>
+              <w:t>6</w:t>
+            </w:r>
+            <w:r>
+              <w:rPr>
+                <w:noProof/>
+                <w:webHidden/>
+              </w:rPr>
+              <w:fldChar w:fldCharType="end"/>
+            </w:r>
+          </w:hyperlink>
+        </w:p>
+        <w:p>
+          <w:pPr>
+            <w:pStyle w:val="TOC1"/>
+            <w:tabs>
+              <w:tab w:val="right" w:leader="dot" w:pos="9350"/>
+            </w:tabs>
+            <w:rPr>
+              <w:rFonts w:eastAsiaTheme="minorEastAsia"/>
+              <w:noProof/>
+            </w:rPr>
+          </w:pPr>
+          <w:hyperlink w:anchor="_Toc491618704" w:history="1">
+            <w:r>
+              <w:rPr>
+                <w:rStyle w:val="Hyperlink"/>
+                <w:noProof/>
+              </w:rPr>
+              <w:t>Answers for the generated data</w:t>
+            </w:r>
+            <w:r>
+              <w:rPr>
+                <w:noProof/>
+                <w:webHidden/>
+              </w:rPr>
+              <w:tab/>
+            </w:r>
+            <w:r>
+              <w:rPr>
+                <w:noProof/>
+                <w:webHidden/>
+              </w:rPr>
+              <w:fldChar w:fldCharType="begin"/>
+            </w:r>
+            <w:r>
+              <w:rPr>
+                <w:noProof/>
+                <w:webHidden/>
+              </w:rPr>
+              <w:instrText xml:space="preserve"> PAGEREF _Toc491618704 \h </w:instrText>
+            </w:r>
+            <w:r>
+              <w:rPr>
+                <w:noProof/>
+                <w:webHidden/>
+              </w:rPr>
+            </w:r>
+            <w:r>
+              <w:rPr>
+                <w:noProof/>
+                <w:webHidden/>
+              </w:rPr>
+              <w:fldChar w:fldCharType="separate"/>
+            </w:r>
+            <w:r>
+              <w:rPr>
+                <w:noProof/>
+                <w:webHidden/>
+              </w:rPr>
+              <w:t>7</w:t>
+            </w:r>
+            <w:r>
+              <w:rPr>
+                <w:noProof/>
+                <w:webHidden/>
+              </w:rPr>
+              <w:fldChar w:fldCharType="end"/>
+            </w:r>
+          </w:hyperlink>
+        </w:p>
+        <w:p>
+          <w:pPr>
+            <w:pStyle w:val="TOC1"/>
+            <w:tabs>
+              <w:tab w:val="right" w:leader="dot" w:pos="9350"/>
+            </w:tabs>
+            <w:rPr>
+              <w:rFonts w:eastAsiaTheme="minorEastAsia"/>
+              <w:noProof/>
+            </w:rPr>
+          </w:pPr>
+          <w:hyperlink w:anchor="_Toc491618705" w:history="1">
+            <w:r>
+              <w:rPr>
+                <w:rStyle w:val="Hyperlink"/>
+                <w:noProof/>
+              </w:rPr>
+              <w:t>References</w:t>
+            </w:r>
+            <w:r>
+              <w:rPr>
+                <w:noProof/>
+                <w:webHidden/>
+              </w:rPr>
+              <w:tab/>
+            </w:r>
+            <w:r>
+              <w:rPr>
+                <w:noProof/>
+                <w:webHidden/>
+              </w:rPr>
+              <w:fldChar w:fldCharType="begin"/>
+            </w:r>
+            <w:r>
+              <w:rPr>
+                <w:noProof/>
+                <w:webHidden/>
+              </w:rPr>
+              <w:instrText xml:space="preserve"> PAGEREF _Toc491618705 \h </w:instrText>
+            </w:r>
+            <w:r>
+              <w:rPr>
+                <w:noProof/>
+                <w:webHidden/>
+              </w:rPr>
+            </w:r>
+            <w:r>
+              <w:rPr>
+                <w:noProof/>
+                <w:webHidden/>
+              </w:rPr>
+              <w:fldChar w:fldCharType="separate"/>
+            </w:r>
+            <w:r>
+              <w:rPr>
+                <w:noProof/>
+                <w:webHidden/>
+              </w:rPr>
+              <w:t>7</w:t>
+            </w:r>
+            <w:r>
+              <w:rPr>
+                <w:noProof/>
+                <w:webHidden/>
+              </w:rPr>
+              <w:fldChar w:fldCharType="end"/>
+            </w:r>
+          </w:hyperlink>
+        </w:p>
+        <w:p>
+          <w:r>
+            <w:rPr>
+              <w:b/>
+              <w:bCs/>
+              <w:noProof/>
+            </w:rPr>
+            <w:fldChar w:fldCharType="end"/>
+          </w:r>
+        </w:p>
+      </w:sdtContent>
+    </w:sdt>
+    <w:p>
+      <w:pPr>
+        <w:pStyle w:val="Heading1"/>
+      </w:pPr>
+      <w:bookmarkStart w:id="0" w:name="_Toc491618697"/>
+      <w:r>
+        <w:t>Remark</w:t>
+      </w:r>
+      <w:bookmarkEnd w:id="0"/>
+    </w:p>
+    <w:p>
+      <w:r>
+        <w:t xml:space="preserve">I wrote this document in order to avoid polluting the </w:t>
+      </w:r>
+      <w:proofErr w:type="spellStart"/>
+      <w:r>
+        <w:t>IPython</w:t>
+      </w:r>
+      <w:proofErr w:type="spellEnd"/>
+      <w:r>
+        <w:t xml:space="preserve"> notebook and making it hard to understand.</w:t>
+      </w:r>
+      <w:r>
+        <w:t xml:space="preserve"> </w:t>
+      </w:r>
+      <w:r>
+        <w:t>All of the parameters for plots and experiments can be found on the first cell of the</w:t>
+      </w:r>
+      <w:r>
+        <w:t xml:space="preserve"> accompanying </w:t>
+      </w:r>
+      <w:proofErr w:type="spellStart"/>
+      <w:r>
+        <w:t>IPython</w:t>
+      </w:r>
+      <w:proofErr w:type="spellEnd"/>
+      <w:r>
+        <w:t xml:space="preserve"> notebook; </w:t>
+      </w:r>
+      <w:r>
+        <w:t>plots can be regenerated by changing the parameters and running all cells again.</w:t>
+      </w:r>
+    </w:p>
+    <w:p>
+      <w:pPr>
+        <w:pStyle w:val="Heading1"/>
+      </w:pPr>
+      <w:bookmarkStart w:id="1" w:name="_Toc491618698"/>
+      <w:r>
+        <w:t>Questions</w:t>
+      </w:r>
+      <w:bookmarkEnd w:id="1"/>
+    </w:p>
+    <w:p>
+      <w:pPr>
+        <w:pStyle w:val="ListParagraph"/>
+        <w:numPr>
+          <w:ilvl w:val="0"/>
+          <w:numId w:val="1"/>
+        </w:numPr>
+      </w:pPr>
+      <w:r>
+        <w:t>What can you s</w:t>
+      </w:r>
+      <w:r>
+        <w:t>ay about the obtained posterior</w:t>
+      </w:r>
+      <w:r>
+        <w:t xml:space="preserve"> distributions? What do they represent? How do these posterior distribution compare to the parameter estimates obtained from the EM algorithm?</w:t>
+      </w:r>
+    </w:p>
+    <w:p>
+      <w:pPr>
+        <w:pStyle w:val="ListParagraph"/>
+        <w:numPr>
+          <w:ilvl w:val="0"/>
+          <w:numId w:val="1"/>
+        </w:numPr>
+      </w:pPr>
+      <w:r>
+        <w:t>Sample from the approximate posterior distribution and p</w:t>
+      </w:r>
+      <w:r>
+        <w:t>lot the GMM distributions corresponding to all the samples into a single figure. Comment on this plot. What do the individual GMM distributions represent?</w:t>
+      </w:r>
+    </w:p>
+    <w:p>
+      <w:pPr>
+        <w:pStyle w:val="ListParagraph"/>
+        <w:numPr>
+          <w:ilvl w:val="0"/>
+          <w:numId w:val="1"/>
+        </w:numPr>
+      </w:pPr>
+      <w:r>
+        <w:t xml:space="preserve">Now average all the samples from the previous step. </w:t>
+      </w:r>
+      <w:r>
+        <w:t>What can you say about the obtained average distribution? What does it represent?</w:t>
+      </w:r>
+    </w:p>
+    <w:p>
+      <w:pPr>
+        <w:pStyle w:val="ListParagraph"/>
+        <w:numPr>
+          <w:ilvl w:val="0"/>
+          <w:numId w:val="1"/>
+        </w:numPr>
+      </w:pPr>
+      <w:r>
+        <w:t>How does the posterior predictive di</w:t>
+      </w:r>
+      <w:r>
+        <w:t xml:space="preserve">stribution compare </w:t>
+      </w:r>
+      <w:proofErr w:type="gramStart"/>
+      <w:r>
+        <w:t>to:</w:t>
+      </w:r>
+      <w:proofErr w:type="gramEnd"/>
+    </w:p>
+    <w:p>
+      <w:pPr>
+        <w:pStyle w:val="ListParagraph"/>
+        <w:numPr>
+          <w:ilvl w:val="1"/>
+          <w:numId w:val="1"/>
+        </w:numPr>
+      </w:pPr>
+      <w:r>
+        <w:t>The true training data distribution</w:t>
+      </w:r>
+    </w:p>
+    <w:p>
+      <w:pPr>
+        <w:pStyle w:val="ListParagraph"/>
+        <w:numPr>
+          <w:ilvl w:val="1"/>
+          <w:numId w:val="1"/>
+        </w:numPr>
+      </w:pPr>
+      <w:r>
+        <w:t>The GMM obtained using ML training (i.e. using EM algorithm)</w:t>
+      </w:r>
+    </w:p>
+    <w:p>
+      <w:pPr>
+        <w:pStyle w:val="ListParagraph"/>
+        <w:numPr>
+          <w:ilvl w:val="1"/>
+          <w:numId w:val="1"/>
+        </w:numPr>
+      </w:pPr>
+      <w:r>
+        <w:t>The average of GMM distributions obtained in the previous step by sampling</w:t>
+      </w:r>
+    </w:p>
+    <w:p>
+      <w:r>
+        <w:t>Regenerate all the plots with a larger number of training observations and comment on how they change from the previous experiments with a smaller training dataset.</w:t>
+      </w:r>
+    </w:p>
+    <w:p>
+      <w:pPr>
+        <w:rPr>
+          <w:rFonts w:asciiTheme="majorHAnsi" w:eastAsiaTheme="majorEastAsia" w:hAnsiTheme="majorHAnsi" w:cstheme="majorBidi"/>
+          <w:color w:val="2F5496" w:themeColor="accent1" w:themeShade="BF"/>
+          <w:sz w:val="32"/>
+          <w:szCs w:val="32"/>
+        </w:rPr>
+      </w:pPr>
+      <w:r>
+        <w:lastRenderedPageBreak/>
+        <w:br w:type="page"/>
+      </w:r>
+    </w:p>
+    <w:p>
+      <w:pPr>
+        <w:pStyle w:val="Heading1"/>
+      </w:pPr>
+      <w:bookmarkStart w:id="2" w:name="_Toc491618699"/>
+      <w:r>
+        <w:lastRenderedPageBreak/>
+        <w:t>Answers</w:t>
+      </w:r>
+      <w:r>
+        <w:t xml:space="preserve"> for the default data</w:t>
+      </w:r>
+      <w:bookmarkEnd w:id="2"/>
+    </w:p>
+    <w:p>
+      <w:pPr>
+        <w:pStyle w:val="Heading2"/>
+      </w:pPr>
+      <w:bookmarkStart w:id="3" w:name="_Toc491618700"/>
+      <w:r>
+        <w:t>Question 1</w:t>
+      </w:r>
+      <w:bookmarkEnd w:id="3"/>
+    </w:p>
+    <w:p>
+      <w:pPr>
+        <w:jc w:val="both"/>
+      </w:pPr>
+      <w:r>
+        <w:t xml:space="preserve">The posterior distributions represent the confidence that we have on a specific parameter (or </w:t>
+      </w:r>
+      <w:r>
+        <w:t>subset</w:t>
+      </w:r>
+      <w:r>
+        <w:t xml:space="preserve"> of them) being equal to one value. </w:t>
+      </w:r>
+      <w:r>
+        <w:t xml:space="preserve">In the case of the approximate prior distribution of weights q(pi), each of the values represents the probability that one particular gaussian is used to generate the data; while for </w:t>
+      </w:r>
+      <w:proofErr w:type="gramStart"/>
+      <w:r>
+        <w:t>q(</w:t>
+      </w:r>
+      <w:proofErr w:type="gramEnd"/>
+      <w:r>
+        <w:t>mu, lambda), we have the probability that one particular set of parameters is fed into the normal distribution that is used to generate the data when that specific class is selected.</w:t>
+      </w:r>
+    </w:p>
+    <w:p>
+      <w:pPr>
+        <w:jc w:val="both"/>
+      </w:pPr>
+      <w:r>
+        <w:t xml:space="preserve">Since </w:t>
+      </w:r>
+      <w:r>
+        <w:t xml:space="preserve">q(pi) is also a proxy to how much data is given for one particular </w:t>
+      </w:r>
+      <w:proofErr w:type="gramStart"/>
+      <w:r>
+        <w:t>q(</w:t>
+      </w:r>
+      <w:proofErr w:type="gramEnd"/>
+      <w:r>
+        <w:t>mu, la</w:t>
+      </w:r>
+      <w:r>
+        <w:t xml:space="preserve">mbda) to be approximated, it also means that we will get more confidence (i.e. lower variance) for the q(mu, lambda) distributions that have more data. This can be clearly seen in the plot below: class 2 has the highest probability in the approximate distribution, and accordingly a highly peaked distribution; while other classes have similar lower </w:t>
+      </w:r>
+      <w:r>
+        <w:t>values,</w:t>
+      </w:r>
+      <w:r>
+        <w:t xml:space="preserve"> and are less concentrated.</w:t>
+      </w:r>
+    </w:p>
+    <w:p>
+      <w:pPr>
+        <w:jc w:val="both"/>
+      </w:pPr>
+      <w:r>
+        <w:t>The EM parameters are akin to taking one sample from the approximate posterior distributions: in the EM algorithm, we converge to a single set of parameters for our normal distributions, instead of a distribution over the possible parameters.</w:t>
+      </w:r>
+    </w:p>
+    <w:p>
+      <w:pPr>
+        <w:pStyle w:val="ListParagraph"/>
+        <w:rPr>
+          <w:rFonts w:ascii="Consolas" w:eastAsia="Times New Roman" w:hAnsi="Consolas" w:cs="Courier New"/>
+          <w:sz w:val="20"/>
+          <w:szCs w:val="20"/>
+        </w:rPr>
+      </w:pPr>
+      <w:r>
+        <w:rPr>
+          <w:rFonts w:ascii="Consolas" w:hAnsi="Consolas"/>
+        </w:rPr>
+        <w:t>Approximate posterior distribution of weights (q</w:t>
+      </w:r>
+      <w:r>
+        <w:rPr>
+          <w:rFonts w:ascii="Consolas" w:hAnsi="Consolas"/>
+        </w:rPr>
+        <w:t>(pi)</w:t>
+      </w:r>
+      <w:r>
+        <w:rPr>
+          <w:rFonts w:ascii="Consolas" w:hAnsi="Consolas"/>
+        </w:rPr>
+        <w:t>):</w:t>
+      </w:r>
+      <w:r>
+        <w:rPr>
+          <w:rFonts w:ascii="Consolas" w:eastAsia="Times New Roman" w:hAnsi="Consolas" w:cs="Courier New"/>
+          <w:sz w:val="20"/>
+          <w:szCs w:val="20"/>
+        </w:rPr>
+        <w:t xml:space="preserve"> [0.09530115, 0.0962085, 0.40421586, 0.10629599, 0.19582768, 0.10215082]</w:t>
+      </w:r>
+    </w:p>
+    <w:p>
+      <w:pPr>
+        <w:pStyle w:val="ListParagraph"/>
+        <w:jc w:val="center"/>
+      </w:pPr>
+      <w:r>
+        <w:rPr>
+          <w:noProof/>
+        </w:rPr>
+        <w:drawing>
+          <wp:inline distT="0" distB="0" distL="0" distR="0" wp14:anchorId="13AF0630" wp14:editId="3C8D0BCC">
+            <wp:extent cx="4773168" cy="4608576"/>
+            <wp:effectExtent l="0" t="0" r="8890" b="0"/>
+            <wp:docPr id="2" name="Picture 2"/>
+            <wp:cNvGraphicFramePr>
+              <a:graphicFrameLocks xmlns:a="http://schemas.openxmlformats.org/drawingml/2006/main" noChangeAspect="1"/>
+            </wp:cNvGraphicFramePr>
+            <a:graphic xmlns:a="http://schemas.openxmlformats.org/drawingml/2006/main">
+              <a:graphicData uri="http://schemas.openxmlformats.org/drawingml/2006/picture">
+                <pic:pic xmlns:pic="http://schemas.openxmlformats.org/drawingml/2006/picture">
+                  <pic:nvPicPr>
+                    <pic:cNvPr id="2" name="approximate-posterior-over-params.png"/>
+                    <pic:cNvPicPr/>
+                  </pic:nvPicPr>
+                  <pic:blipFill>
+                    <a:blip r:embed="rId8">
+                      <a:extLst>
+                        <a:ext uri="{28A0092B-C50C-407E-A947-70E740481C1C}">
+                          <a14:useLocalDpi xmlns:a14="http://schemas.microsoft.com/office/drawing/2010/main" val="0"/>
+                        </a:ext>
+                      </a:extLst>
+                    </a:blip>
+                    <a:stretch>
+                      <a:fillRect/>
+                    </a:stretch>
+                  </pic:blipFill>
+                  <pic:spPr>
+                    <a:xfrm>
+                      <a:off x="0" y="0"/>
+                      <a:ext cx="4773168" cy="4608576"/>
+                    </a:xfrm>
+                    <a:prstGeom prst="rect">
+                      <a:avLst/>
+                    </a:prstGeom>
+                  </pic:spPr>
+                </pic:pic>
+              </a:graphicData>
+            </a:graphic>
+          </wp:inline>
+        </w:drawing>
+      </w:r>
+    </w:p>
+    <w:p>
+      <w:pPr>
+        <w:pStyle w:val="Heading2"/>
+      </w:pPr>
+      <w:bookmarkStart w:id="4" w:name="_Toc491618701"/>
+      <w:r>
+        <w:lastRenderedPageBreak/>
+        <w:t>Question 2</w:t>
+      </w:r>
+      <w:bookmarkEnd w:id="4"/>
+    </w:p>
+    <w:p>
+      <w:pPr>
+        <w:jc w:val="both"/>
+      </w:pPr>
+      <w:r>
+        <w:t xml:space="preserve">Each sample from </w:t>
+      </w:r>
+      <w:proofErr w:type="gramStart"/>
+      <w:r>
+        <w:t>q(</w:t>
+      </w:r>
+      <w:proofErr w:type="gramEnd"/>
+      <w:r>
+        <w:t>pi, mu, lambda) is one poss</w:t>
+      </w:r>
+      <w:r>
+        <w:t xml:space="preserve">ible set of parameters for </w:t>
+      </w:r>
+      <w:r>
+        <w:t xml:space="preserve">the </w:t>
+      </w:r>
+      <w:r>
+        <w:t>Bayesian</w:t>
+      </w:r>
+      <w:r>
+        <w:t xml:space="preserve"> i</w:t>
+      </w:r>
+      <w:r>
+        <w:t>nference network according to the approximate posterior distribution</w:t>
+      </w:r>
+      <w:r>
+        <w:t xml:space="preserve"> over the parameters</w:t>
+      </w:r>
+      <w:r>
+        <w:t>. H</w:t>
+      </w:r>
+      <w:r>
+        <w:t>ence, plotting the distribution</w:t>
+      </w:r>
+      <w:r>
+        <w:t xml:space="preserve"> given by </w:t>
+      </w:r>
+      <w:r>
+        <w:t xml:space="preserve">the sample </w:t>
+      </w:r>
+      <w:r>
+        <w:t xml:space="preserve">corresponds to </w:t>
+      </w:r>
+      <w:r>
+        <w:t xml:space="preserve">one possible </w:t>
+      </w:r>
+      <w:r>
+        <w:t>probability distribution over the data generated by the GMM process as learned by the VBGMM algorithm.</w:t>
+      </w:r>
+    </w:p>
+    <w:p>
+      <w:pPr>
+        <w:pStyle w:val="ListParagraph"/>
+      </w:pPr>
+    </w:p>
+    <w:p>
+      <w:pPr>
+        <w:pStyle w:val="ListParagraph"/>
+        <w:jc w:val="center"/>
+      </w:pPr>
+      <w:r>
+        <w:rPr>
+          <w:noProof/>
+        </w:rPr>
+        <w:drawing>
+          <wp:inline distT="0" distB="0" distL="0" distR="0">
+            <wp:extent cx="5404104" cy="4389120"/>
+            <wp:effectExtent l="0" t="0" r="0" b="0"/>
+            <wp:docPr id="3" name="Picture 3"/>
+            <wp:cNvGraphicFramePr>
+              <a:graphicFrameLocks xmlns:a="http://schemas.openxmlformats.org/drawingml/2006/main" noChangeAspect="1"/>
+            </wp:cNvGraphicFramePr>
+            <a:graphic xmlns:a="http://schemas.openxmlformats.org/drawingml/2006/main">
+              <a:graphicData uri="http://schemas.openxmlformats.org/drawingml/2006/picture">
+                <pic:pic xmlns:pic="http://schemas.openxmlformats.org/drawingml/2006/picture">
+                  <pic:nvPicPr>
+                    <pic:cNvPr id="3" name="sampled-gmms.png"/>
+                    <pic:cNvPicPr/>
+                  </pic:nvPicPr>
+                  <pic:blipFill>
+                    <a:blip r:embed="rId9">
+                      <a:extLst>
+                        <a:ext uri="{28A0092B-C50C-407E-A947-70E740481C1C}">
+                          <a14:useLocalDpi xmlns:a14="http://schemas.microsoft.com/office/drawing/2010/main" val="0"/>
+                        </a:ext>
+                      </a:extLst>
+                    </a:blip>
+                    <a:stretch>
+                      <a:fillRect/>
+                    </a:stretch>
+                  </pic:blipFill>
+                  <pic:spPr>
+                    <a:xfrm>
+                      <a:off x="0" y="0"/>
+                      <a:ext cx="5404104" cy="4389120"/>
+                    </a:xfrm>
+                    <a:prstGeom prst="rect">
+                      <a:avLst/>
+                    </a:prstGeom>
+                  </pic:spPr>
+                </pic:pic>
+              </a:graphicData>
+            </a:graphic>
+          </wp:inline>
+        </w:drawing>
+      </w:r>
+    </w:p>
+    <w:p>
+      <w:pPr>
+        <w:rPr>
+          <w:rFonts w:asciiTheme="majorHAnsi" w:eastAsiaTheme="majorEastAsia" w:hAnsiTheme="majorHAnsi" w:cstheme="majorBidi"/>
+          <w:color w:val="2F5496" w:themeColor="accent1" w:themeShade="BF"/>
+          <w:sz w:val="26"/>
+          <w:szCs w:val="26"/>
+        </w:rPr>
+      </w:pPr>
+      <w:r>
+        <w:br w:type="page"/>
+      </w:r>
+    </w:p>
+    <w:p>
+      <w:pPr>
+        <w:pStyle w:val="Heading2"/>
+      </w:pPr>
+      <w:bookmarkStart w:id="5" w:name="_Toc491618702"/>
+      <w:r>
+        <w:lastRenderedPageBreak/>
+        <w:t>Question 3</w:t>
+      </w:r>
+      <w:bookmarkEnd w:id="5"/>
+    </w:p>
+    <w:p>
+      <w:pPr>
+        <w:jc w:val="both"/>
+      </w:pPr>
+      <w:r>
+        <w:t>I</w:t>
+      </w:r>
+      <w:r>
+        <w:t xml:space="preserve">f we average the distributions obtained by sampling from </w:t>
+      </w:r>
+      <w:proofErr w:type="gramStart"/>
+      <w:r>
+        <w:t>q(</w:t>
+      </w:r>
+      <w:proofErr w:type="gramEnd"/>
+      <w:r>
+        <w:t>pi, mu, lambda), we get the following plot:</w:t>
+      </w:r>
+    </w:p>
+    <w:p>
+      <w:pPr>
+        <w:pStyle w:val="ListParagraph"/>
+      </w:pPr>
+    </w:p>
+    <w:p>
+      <w:pPr>
+        <w:pStyle w:val="ListParagraph"/>
+        <w:jc w:val="center"/>
+      </w:pPr>
+      <w:r>
+        <w:rPr>
+          <w:noProof/>
+        </w:rPr>
+        <w:drawing>
+          <wp:inline distT="0" distB="0" distL="0" distR="0">
+            <wp:extent cx="5404104" cy="4389120"/>
+            <wp:effectExtent l="0" t="0" r="0" b="0"/>
+            <wp:docPr id="4" name="Picture 4"/>
+            <wp:cNvGraphicFramePr>
+              <a:graphicFrameLocks xmlns:a="http://schemas.openxmlformats.org/drawingml/2006/main" noChangeAspect="1"/>
+            </wp:cNvGraphicFramePr>
+            <a:graphic xmlns:a="http://schemas.openxmlformats.org/drawingml/2006/main">
+              <a:graphicData uri="http://schemas.openxmlformats.org/drawingml/2006/picture">
+                <pic:pic xmlns:pic="http://schemas.openxmlformats.org/drawingml/2006/picture">
+                  <pic:nvPicPr>
+                    <pic:cNvPr id="4" name="avg-of-sampled-gmms.png"/>
+                    <pic:cNvPicPr/>
+                  </pic:nvPicPr>
+                  <pic:blipFill>
+                    <a:blip r:embed="rId10">
+                      <a:extLst>
+                        <a:ext uri="{28A0092B-C50C-407E-A947-70E740481C1C}">
+                          <a14:useLocalDpi xmlns:a14="http://schemas.microsoft.com/office/drawing/2010/main" val="0"/>
+                        </a:ext>
+                      </a:extLst>
+                    </a:blip>
+                    <a:stretch>
+                      <a:fillRect/>
+                    </a:stretch>
+                  </pic:blipFill>
+                  <pic:spPr>
+                    <a:xfrm>
+                      <a:off x="0" y="0"/>
+                      <a:ext cx="5404104" cy="4389120"/>
+                    </a:xfrm>
+                    <a:prstGeom prst="rect">
+                      <a:avLst/>
+                    </a:prstGeom>
+                  </pic:spPr>
+                </pic:pic>
+              </a:graphicData>
+            </a:graphic>
+          </wp:inline>
+        </w:drawing>
+      </w:r>
+    </w:p>
+    <w:p>
+      <w:pPr>
+        <w:pStyle w:val="ListParagraph"/>
+      </w:pPr>
+    </w:p>
+    <w:p>
+      <w:pPr>
+        <w:jc w:val="both"/>
+      </w:pPr>
+      <w:r>
+        <w:t>If you compare the previous plot with this one, it is clear that it resembles the distributions from the previous plot, and has the same “mistake” trends</w:t>
+      </w:r>
+      <w:r>
+        <w:t xml:space="preserve"> </w:t>
+      </w:r>
+      <w:r>
+        <w:t>(i.e. the humps at ~0.5 and ~2.0)</w:t>
+      </w:r>
+      <w:r>
+        <w:t>.</w:t>
+      </w:r>
+    </w:p>
+    <w:p>
+      <w:pPr>
+        <w:jc w:val="both"/>
+      </w:pPr>
+      <w:r>
+        <w:t>Intuitively</w:t>
+      </w:r>
+      <w:r>
+        <w:t xml:space="preserve"> and informally</w:t>
+      </w:r>
+      <w:r>
+        <w:t xml:space="preserve">, it makes sense to see this happening: it is what one would expect from the law of large numbers if we </w:t>
+      </w:r>
+      <w:r>
+        <w:t>applied</w:t>
+      </w:r>
+      <w:r>
+        <w:t xml:space="preserve"> it to random variables whose range is the space of probability distributions</w:t>
+      </w:r>
+      <w:r>
+        <w:t xml:space="preserve"> generable by the learning algorithm</w:t>
+      </w:r>
+      <w:r>
+        <w:t>.</w:t>
+      </w:r>
+    </w:p>
+    <w:p>
+      <w:r>
+        <w:br w:type="page"/>
+      </w:r>
+    </w:p>
+    <w:p>
+      <w:pPr>
+        <w:pStyle w:val="Heading2"/>
+      </w:pPr>
+      <w:bookmarkStart w:id="6" w:name="_Toc491618703"/>
+      <w:r>
+        <w:lastRenderedPageBreak/>
+        <w:t>Question 4</w:t>
+      </w:r>
+      <w:bookmarkEnd w:id="6"/>
+    </w:p>
+    <w:p>
+      <w:r>
+        <w:t>If we plot all of the four distributions together, we get the following</w:t>
+      </w:r>
+      <w:r>
+        <w:t xml:space="preserve"> plot</w:t>
+      </w:r>
+      <w:r>
+        <w:t>:</w:t>
+      </w:r>
+    </w:p>
+    <w:p>
+      <w:pPr>
+        <w:pStyle w:val="ListParagraph"/>
+        <w:jc w:val="center"/>
+      </w:pPr>
+      <w:r>
+        <w:rPr>
+          <w:noProof/>
+        </w:rPr>
+        <w:drawing>
+          <wp:inline distT="0" distB="0" distL="0" distR="0">
+            <wp:extent cx="5550408" cy="4416552"/>
+            <wp:effectExtent l="0" t="0" r="0" b="0"/>
+            <wp:docPr id="5" name="Picture 5"/>
+            <wp:cNvGraphicFramePr>
+              <a:graphicFrameLocks xmlns:a="http://schemas.openxmlformats.org/drawingml/2006/main" noChangeAspect="1"/>
+            </wp:cNvGraphicFramePr>
+            <a:graphic xmlns:a="http://schemas.openxmlformats.org/drawingml/2006/main">
+              <a:graphicData uri="http://schemas.openxmlformats.org/drawingml/2006/picture">
+                <pic:pic xmlns:pic="http://schemas.openxmlformats.org/drawingml/2006/picture">
+                  <pic:nvPicPr>
+                    <pic:cNvPr id="5" name="comparsion-of-distributions.png"/>
+                    <pic:cNvPicPr/>
+                  </pic:nvPicPr>
+                  <pic:blipFill>
+                    <a:blip r:embed="rId11">
+                      <a:extLst>
+                        <a:ext uri="{28A0092B-C50C-407E-A947-70E740481C1C}">
+                          <a14:useLocalDpi xmlns:a14="http://schemas.microsoft.com/office/drawing/2010/main" val="0"/>
+                        </a:ext>
+                      </a:extLst>
+                    </a:blip>
+                    <a:stretch>
+                      <a:fillRect/>
+                    </a:stretch>
+                  </pic:blipFill>
+                  <pic:spPr>
+                    <a:xfrm>
+                      <a:off x="0" y="0"/>
+                      <a:ext cx="5550408" cy="4416552"/>
+                    </a:xfrm>
+                    <a:prstGeom prst="rect">
+                      <a:avLst/>
+                    </a:prstGeom>
+                  </pic:spPr>
+                </pic:pic>
+              </a:graphicData>
+            </a:graphic>
+          </wp:inline>
+        </w:drawing>
+      </w:r>
+    </w:p>
+    <w:p>
+      <w:r>
+        <w:t>There are a few key things to point out from this plot:</w:t>
+      </w:r>
+    </w:p>
+    <w:p>
+      <w:pPr>
+        <w:pStyle w:val="ListParagraph"/>
+        <w:numPr>
+          <w:ilvl w:val="0"/>
+          <w:numId w:val="3"/>
+        </w:numPr>
+      </w:pPr>
+      <w:r>
+        <w:t>The average sampled distribution follows the posterior predictive distribution really closely.</w:t>
+      </w:r>
+      <w:r>
+        <w:t xml:space="preserve"> This makes sense as the posterior predictive distribution is taking into consideration the uncertainty over the parameters that the averaged is not taking by itself.</w:t>
+      </w:r>
+      <w:bookmarkStart w:id="7" w:name="_GoBack"/>
+      <w:bookmarkEnd w:id="7"/>
+    </w:p>
+    <w:p>
+      <w:pPr>
+        <w:rPr>
+          <w:rFonts w:asciiTheme="majorHAnsi" w:eastAsiaTheme="majorEastAsia" w:hAnsiTheme="majorHAnsi" w:cstheme="majorBidi"/>
+          <w:color w:val="2F5496" w:themeColor="accent1" w:themeShade="BF"/>
+          <w:sz w:val="32"/>
+          <w:szCs w:val="32"/>
+        </w:rPr>
+      </w:pPr>
+      <w:bookmarkStart w:id="8" w:name="_Toc491618704"/>
+      <w:r>
+        <w:br w:type="page"/>
+      </w:r>
+    </w:p>
+    <w:p>
+      <w:pPr>
+        <w:pStyle w:val="Heading1"/>
+      </w:pPr>
+      <w:r>
+        <w:lastRenderedPageBreak/>
+        <w:t>Answers for the generated data</w:t>
+      </w:r>
+      <w:bookmarkEnd w:id="8"/>
+    </w:p>
+    <w:bookmarkStart w:id="9" w:name="_Toc491618705" w:displacedByCustomXml="next"/>
+    <w:sdt>
+      <w:sdtPr>
+        <w:rPr>
+          <w:rFonts w:asciiTheme="minorHAnsi" w:eastAsiaTheme="minorHAnsi" w:hAnsiTheme="minorHAnsi" w:cstheme="minorBidi"/>
+          <w:color w:val="auto"/>
+          <w:sz w:val="22"/>
+          <w:szCs w:val="22"/>
+        </w:rPr>
+        <w:id w:val="1071859751"/>
+        <w:docPartObj>
+          <w:docPartGallery w:val="Bibliographies"/>
+          <w:docPartUnique/>
+        </w:docPartObj>
+      </w:sdtPr>
+      <w:sdtContent>
+        <w:p>
+          <w:pPr>
             <w:pStyle w:val="Heading1"/>
           </w:pPr>
           <w:r>
             <w:t>References</w:t>
           </w:r>
+          <w:bookmarkEnd w:id="9"/>
         </w:p>
         <w:sdt>
           <w:sdtPr>
@@ -441,6 +1599,119 @@
 <file path=word/numbering.xml><?xml version="1.0" encoding="utf-8"?>
 <w:numbering xmlns:wpc="http://schemas.microsoft.com/office/word/2010/wordprocessingCanvas" xmlns:cx="http://schemas.microsoft.com/office/drawing/2014/chartex" xmlns:cx1="http://schemas.microsoft.com/office/drawing/2015/9/8/chartex" xmlns:cx2="http://schemas.microsoft.com/office/drawing/2015/10/21/chartex" xmlns:cx3="http://schemas.microsoft.com/office/drawing/2016/5/9/chartex" xmlns:cx4="http://schemas.microsoft.com/office/drawing/2016/5/10/chartex" xmlns:cx5="http://schemas.microsoft.com/office/drawing/2016/5/11/chartex" xmlns:cx6="http://schemas.microsoft.com/office/drawing/2016/5/12/chartex" xmlns:cx7="http://schemas.microsoft.com/office/drawing/2016/5/13/chartex" xmlns:cx8="http://schemas.microsoft.com/office/drawing/2016/5/14/chartex" xmlns:mc="http://schemas.openxmlformats.org/markup-compatibility/2006" xmlns:aink="http://schemas.microsoft.com/office/drawing/2016/ink" xmlns:am3d="http://schemas.microsoft.com/office/drawing/2017/model3d" xmlns:o="urn:schemas-microsoft-com:office:office" xmlns:r="http://schemas.openxmlformats.org/officeDocument/2006/relationships" xmlns:m="http://schemas.openxmlformats.org/officeDocument/2006/math" xmlns:v="urn:schemas-microsoft-com:vml" xmlns:wp14="http://schemas.microsoft.com/office/word/2010/wordprocessingDrawing" xmlns:wp="http://schemas.openxmlformats.org/drawingml/2006/wordprocessingDrawing" xmlns:w10="urn:schemas-microsoft-com:office:word" xmlns:w="http://schemas.openxmlformats.org/wordprocessingml/2006/main" xmlns:w14="http://schemas.microsoft.com/office/word/2010/wordml" xmlns:w15="http://schemas.microsoft.com/office/word/2012/wordml" xmlns:w16cid="http://schemas.microsoft.com/office/word/2016/wordml/cid" xmlns:w16se="http://schemas.microsoft.com/office/word/2015/wordml/symex" xmlns:wpg="http://schemas.microsoft.com/office/word/2010/wordprocessingGroup" xmlns:wpi="http://schemas.microsoft.com/office/word/2010/wordprocessingInk" xmlns:wne="http://schemas.microsoft.com/office/word/2006/wordml" xmlns:wps="http://schemas.microsoft.com/office/word/2010/wordprocessingShape" mc:Ignorable="w14 w15 w16se w16cid wp14">
   <w:abstractNum w:abstractNumId="0" w15:restartNumberingAfterBreak="0">
+    <w:nsid w:val="15A22249"/>
+    <w:multiLevelType w:val="hybridMultilevel"/>
+    <w:tmpl w:val="077EAB38"/>
+    <w:lvl w:ilvl="0" w:tplc="04090001">
+      <w:start w:val="1"/>
+      <w:numFmt w:val="bullet"/>
+      <w:lvlText w:val=""/>
+      <w:lvlJc w:val="left"/>
+      <w:pPr>
+        <w:ind w:left="720" w:hanging="360"/>
+      </w:pPr>
+      <w:rPr>
+        <w:rFonts w:ascii="Symbol" w:hAnsi="Symbol" w:hint="default"/>
+      </w:rPr>
+    </w:lvl>
+    <w:lvl w:ilvl="1" w:tplc="04090003" w:tentative="1">
+      <w:start w:val="1"/>
+      <w:numFmt w:val="bullet"/>
+      <w:lvlText w:val="o"/>
+      <w:lvlJc w:val="left"/>
+      <w:pPr>
+        <w:ind w:left="1440" w:hanging="360"/>
+      </w:pPr>
+      <w:rPr>
+        <w:rFonts w:ascii="Courier New" w:hAnsi="Courier New" w:cs="Courier New" w:hint="default"/>
+      </w:rPr>
+    </w:lvl>
+    <w:lvl w:ilvl="2" w:tplc="04090005" w:tentative="1">
+      <w:start w:val="1"/>
+      <w:numFmt w:val="bullet"/>
+      <w:lvlText w:val=""/>
+      <w:lvlJc w:val="left"/>
+      <w:pPr>
+        <w:ind w:left="2160" w:hanging="360"/>
+      </w:pPr>
+      <w:rPr>
+        <w:rFonts w:ascii="Wingdings" w:hAnsi="Wingdings" w:hint="default"/>
+      </w:rPr>
+    </w:lvl>
+    <w:lvl w:ilvl="3" w:tplc="04090001" w:tentative="1">
+      <w:start w:val="1"/>
+      <w:numFmt w:val="bullet"/>
+      <w:lvlText w:val=""/>
+      <w:lvlJc w:val="left"/>
+      <w:pPr>
+        <w:ind w:left="2880" w:hanging="360"/>
+      </w:pPr>
+      <w:rPr>
+        <w:rFonts w:ascii="Symbol" w:hAnsi="Symbol" w:hint="default"/>
+      </w:rPr>
+    </w:lvl>
+    <w:lvl w:ilvl="4" w:tplc="04090003" w:tentative="1">
+      <w:start w:val="1"/>
+      <w:numFmt w:val="bullet"/>
+      <w:lvlText w:val="o"/>
+      <w:lvlJc w:val="left"/>
+      <w:pPr>
+        <w:ind w:left="3600" w:hanging="360"/>
+      </w:pPr>
+      <w:rPr>
+        <w:rFonts w:ascii="Courier New" w:hAnsi="Courier New" w:cs="Courier New" w:hint="default"/>
+      </w:rPr>
+    </w:lvl>
+    <w:lvl w:ilvl="5" w:tplc="04090005" w:tentative="1">
+      <w:start w:val="1"/>
+      <w:numFmt w:val="bullet"/>
+      <w:lvlText w:val=""/>
+      <w:lvlJc w:val="left"/>
+      <w:pPr>
+        <w:ind w:left="4320" w:hanging="360"/>
+      </w:pPr>
+      <w:rPr>
+        <w:rFonts w:ascii="Wingdings" w:hAnsi="Wingdings" w:hint="default"/>
+      </w:rPr>
+    </w:lvl>
+    <w:lvl w:ilvl="6" w:tplc="04090001" w:tentative="1">
+      <w:start w:val="1"/>
+      <w:numFmt w:val="bullet"/>
+      <w:lvlText w:val=""/>
+      <w:lvlJc w:val="left"/>
+      <w:pPr>
+        <w:ind w:left="5040" w:hanging="360"/>
+      </w:pPr>
+      <w:rPr>
+        <w:rFonts w:ascii="Symbol" w:hAnsi="Symbol" w:hint="default"/>
+      </w:rPr>
+    </w:lvl>
+    <w:lvl w:ilvl="7" w:tplc="04090003" w:tentative="1">
+      <w:start w:val="1"/>
+      <w:numFmt w:val="bullet"/>
+      <w:lvlText w:val="o"/>
+      <w:lvlJc w:val="left"/>
+      <w:pPr>
+        <w:ind w:left="5760" w:hanging="360"/>
+      </w:pPr>
+      <w:rPr>
+        <w:rFonts w:ascii="Courier New" w:hAnsi="Courier New" w:cs="Courier New" w:hint="default"/>
+      </w:rPr>
+    </w:lvl>
+    <w:lvl w:ilvl="8" w:tplc="04090005" w:tentative="1">
+      <w:start w:val="1"/>
+      <w:numFmt w:val="bullet"/>
+      <w:lvlText w:val=""/>
+      <w:lvlJc w:val="left"/>
+      <w:pPr>
+        <w:ind w:left="6480" w:hanging="360"/>
+      </w:pPr>
+      <w:rPr>
+        <w:rFonts w:ascii="Wingdings" w:hAnsi="Wingdings" w:hint="default"/>
+      </w:rPr>
+    </w:lvl>
+  </w:abstractNum>
+  <w:abstractNum w:abstractNumId="1" w15:restartNumberingAfterBreak="0">
     <w:nsid w:val="2818554F"/>
     <w:multiLevelType w:val="hybridMultilevel"/>
     <w:tmpl w:val="1EEE18F0"/>
@@ -526,7 +1797,7 @@
       </w:pPr>
     </w:lvl>
   </w:abstractNum>
-  <w:abstractNum w:abstractNumId="1" w15:restartNumberingAfterBreak="0">
+  <w:abstractNum w:abstractNumId="2" w15:restartNumberingAfterBreak="0">
     <w:nsid w:val="54DB1796"/>
     <w:multiLevelType w:val="hybridMultilevel"/>
     <w:tmpl w:val="210C349A"/>
@@ -613,10 +1884,13 @@
     </w:lvl>
   </w:abstractNum>
   <w:num w:numId="1">
-    <w:abstractNumId w:val="0"/>
+    <w:abstractNumId w:val="1"/>
   </w:num>
   <w:num w:numId="2">
-    <w:abstractNumId w:val="1"/>
+    <w:abstractNumId w:val="2"/>
+  </w:num>
+  <w:num w:numId="3">
+    <w:abstractNumId w:val="0"/>
   </w:num>
 </w:numbering>
 </file>
@@ -1040,6 +2314,28 @@
       <w:szCs w:val="32"/>
     </w:rPr>
   </w:style>
+  <w:style w:type="paragraph" w:styleId="Heading2">
+    <w:name w:val="heading 2"/>
+    <w:basedOn w:val="Normal"/>
+    <w:next w:val="Normal"/>
+    <w:link w:val="Heading2Char"/>
+    <w:uiPriority w:val="9"/>
+    <w:unhideWhenUsed/>
+    <w:qFormat/>
+    <w:rsid w:val="005D03A1"/>
+    <w:pPr>
+      <w:keepNext/>
+      <w:keepLines/>
+      <w:spacing w:before="40" w:after="0"/>
+      <w:outlineLvl w:val="1"/>
+    </w:pPr>
+    <w:rPr>
+      <w:rFonts w:asciiTheme="majorHAnsi" w:eastAsiaTheme="majorEastAsia" w:hAnsiTheme="majorHAnsi" w:cstheme="majorBidi"/>
+      <w:color w:val="2F5496" w:themeColor="accent1" w:themeShade="BF"/>
+      <w:sz w:val="26"/>
+      <w:szCs w:val="26"/>
+    </w:rPr>
+  </w:style>
   <w:style w:type="character" w:default="1" w:styleId="DefaultParagraphFont">
     <w:name w:val="Default Paragraph Font"/>
     <w:uiPriority w:val="1"/>
@@ -1216,6 +2512,104 @@
     <w:pPr>
       <w:ind w:left="720"/>
       <w:contextualSpacing/>
+    </w:pPr>
+  </w:style>
+  <w:style w:type="paragraph" w:styleId="HTMLPreformatted">
+    <w:name w:val="HTML Preformatted"/>
+    <w:basedOn w:val="Normal"/>
+    <w:link w:val="HTMLPreformattedChar"/>
+    <w:uiPriority w:val="99"/>
+    <w:semiHidden/>
+    <w:unhideWhenUsed/>
+    <w:rsid w:val="00694C34"/>
+    <w:pPr>
+      <w:tabs>
+        <w:tab w:val="left" w:pos="916"/>
+        <w:tab w:val="left" w:pos="1832"/>
+        <w:tab w:val="left" w:pos="2748"/>
+        <w:tab w:val="left" w:pos="3664"/>
+        <w:tab w:val="left" w:pos="4580"/>
+        <w:tab w:val="left" w:pos="5496"/>
+        <w:tab w:val="left" w:pos="6412"/>
+        <w:tab w:val="left" w:pos="7328"/>
+        <w:tab w:val="left" w:pos="8244"/>
+        <w:tab w:val="left" w:pos="9160"/>
+        <w:tab w:val="left" w:pos="10076"/>
+        <w:tab w:val="left" w:pos="10992"/>
+        <w:tab w:val="left" w:pos="11908"/>
+        <w:tab w:val="left" w:pos="12824"/>
+        <w:tab w:val="left" w:pos="13740"/>
+        <w:tab w:val="left" w:pos="14656"/>
+      </w:tabs>
+      <w:spacing w:after="0" w:line="240" w:lineRule="auto"/>
+    </w:pPr>
+    <w:rPr>
+      <w:rFonts w:ascii="Courier New" w:eastAsia="Times New Roman" w:hAnsi="Courier New" w:cs="Courier New"/>
+      <w:sz w:val="20"/>
+      <w:szCs w:val="20"/>
+    </w:rPr>
+  </w:style>
+  <w:style w:type="character" w:customStyle="1" w:styleId="HTMLPreformattedChar">
+    <w:name w:val="HTML Preformatted Char"/>
+    <w:basedOn w:val="DefaultParagraphFont"/>
+    <w:link w:val="HTMLPreformatted"/>
+    <w:uiPriority w:val="99"/>
+    <w:semiHidden/>
+    <w:rsid w:val="00694C34"/>
+    <w:rPr>
+      <w:rFonts w:ascii="Courier New" w:eastAsia="Times New Roman" w:hAnsi="Courier New" w:cs="Courier New"/>
+      <w:sz w:val="20"/>
+      <w:szCs w:val="20"/>
+    </w:rPr>
+  </w:style>
+  <w:style w:type="paragraph" w:styleId="TOCHeading">
+    <w:name w:val="TOC Heading"/>
+    <w:basedOn w:val="Heading1"/>
+    <w:next w:val="Normal"/>
+    <w:uiPriority w:val="39"/>
+    <w:unhideWhenUsed/>
+    <w:qFormat/>
+    <w:rsid w:val="00C31CBB"/>
+    <w:pPr>
+      <w:outlineLvl w:val="9"/>
+    </w:pPr>
+  </w:style>
+  <w:style w:type="paragraph" w:styleId="TOC1">
+    <w:name w:val="toc 1"/>
+    <w:basedOn w:val="Normal"/>
+    <w:next w:val="Normal"/>
+    <w:autoRedefine/>
+    <w:uiPriority w:val="39"/>
+    <w:unhideWhenUsed/>
+    <w:rsid w:val="00C31CBB"/>
+    <w:pPr>
+      <w:spacing w:after="100"/>
+    </w:pPr>
+  </w:style>
+  <w:style w:type="character" w:customStyle="1" w:styleId="Heading2Char">
+    <w:name w:val="Heading 2 Char"/>
+    <w:basedOn w:val="DefaultParagraphFont"/>
+    <w:link w:val="Heading2"/>
+    <w:uiPriority w:val="9"/>
+    <w:rsid w:val="005D03A1"/>
+    <w:rPr>
+      <w:rFonts w:asciiTheme="majorHAnsi" w:eastAsiaTheme="majorEastAsia" w:hAnsiTheme="majorHAnsi" w:cstheme="majorBidi"/>
+      <w:color w:val="2F5496" w:themeColor="accent1" w:themeShade="BF"/>
+      <w:sz w:val="26"/>
+      <w:szCs w:val="26"/>
+    </w:rPr>
+  </w:style>
+  <w:style w:type="paragraph" w:styleId="TOC2">
+    <w:name w:val="toc 2"/>
+    <w:basedOn w:val="Normal"/>
+    <w:next w:val="Normal"/>
+    <w:autoRedefine/>
+    <w:uiPriority w:val="39"/>
+    <w:unhideWhenUsed/>
+    <w:rsid w:val="00465E5A"/>
+    <w:pPr>
+      <w:spacing w:after="100"/>
+      <w:ind w:left="220"/>
     </w:pPr>
   </w:style>
 </w:styles>
@@ -1487,7 +2881,7 @@
 </file>
 
 <file path=customXml/itemProps1.xml><?xml version="1.0" encoding="utf-8"?>
-<ds:datastoreItem xmlns:ds="http://schemas.openxmlformats.org/officeDocument/2006/customXml" ds:itemID="{314F8F0C-F7A0-4154-8E5E-0F34FE19454C}">
+<ds:datastoreItem xmlns:ds="http://schemas.openxmlformats.org/officeDocument/2006/customXml" ds:itemID="{043EC61B-F9B8-4818-9F68-086C56A1CF92}">
   <ds:schemaRefs>
     <ds:schemaRef ds:uri="http://schemas.openxmlformats.org/officeDocument/2006/bibliography"/>
   </ds:schemaRefs>

</xml_diff>